<commit_message>
delkommit den glade piraten
</commit_message>
<xml_diff>
--- a/Den glade piraten Vision 1.0.docx
+++ b/Den glade piraten Vision 1.0.docx
@@ -147,69 +147,305 @@
           <w:sz w:val="24"/>
           <w:szCs w:val="24"/>
         </w:rPr>
-        <w:t xml:space="preserve"> har flera problem som vi väljer att i detta </w:t>
-      </w:r>
-      <w:proofErr w:type="spellStart"/>
-      <w:r>
-        <w:rPr>
-          <w:sz w:val="24"/>
-          <w:szCs w:val="24"/>
-        </w:rPr>
-        <w:t>stadie</w:t>
-      </w:r>
-      <w:proofErr w:type="spellEnd"/>
-      <w:r>
-        <w:rPr>
-          <w:sz w:val="24"/>
-          <w:szCs w:val="24"/>
-        </w:rPr>
-        <w:t xml:space="preserve"> bryta ut ifrån varandra. </w:t>
-      </w:r>
+        <w:t xml:space="preserve"> har flera problem som </w:t>
+      </w:r>
+      <w:r>
+        <w:rPr>
+          <w:sz w:val="24"/>
+          <w:szCs w:val="24"/>
+        </w:rPr>
+        <w:t xml:space="preserve">igentligen alla hänger ihop med medlemsregister och båtplatser men vi försöker bryta ut </w:t>
+      </w:r>
+      <w:proofErr w:type="gramStart"/>
+      <w:r>
+        <w:rPr>
+          <w:sz w:val="24"/>
+          <w:szCs w:val="24"/>
+        </w:rPr>
+        <w:t>dom</w:t>
+      </w:r>
+      <w:proofErr w:type="gramEnd"/>
+      <w:r>
+        <w:rPr>
+          <w:sz w:val="24"/>
+          <w:szCs w:val="24"/>
+        </w:rPr>
+        <w:t xml:space="preserve"> i delproblem.</w:t>
+      </w:r>
+      <w:r>
+        <w:rPr>
+          <w:sz w:val="24"/>
+          <w:szCs w:val="24"/>
+        </w:rPr>
+        <w:t xml:space="preserve"> </w:t>
+      </w:r>
+    </w:p>
+    <w:p>
+      <w:pPr>
+        <w:pStyle w:val="ListParagraph"/>
+        <w:rPr>
+          <w:sz w:val="24"/>
+          <w:szCs w:val="24"/>
+        </w:rPr>
+      </w:pPr>
     </w:p>
     <w:p>
       <w:pPr>
         <w:pStyle w:val="ListParagraph"/>
         <w:numPr>
           <w:ilvl w:val="0"/>
-          <w:numId w:val="1"/>
+          <w:numId w:val="3"/>
         </w:numPr>
         <w:rPr>
-          <w:sz w:val="28"/>
-          <w:szCs w:val="28"/>
+          <w:sz w:val="24"/>
+          <w:szCs w:val="24"/>
+        </w:rPr>
+      </w:pPr>
+      <w:r>
+        <w:rPr>
+          <w:sz w:val="24"/>
+          <w:szCs w:val="24"/>
+        </w:rPr>
+        <w:t xml:space="preserve">Dels har vi problem med att </w:t>
+      </w:r>
+      <w:r>
+        <w:rPr>
+          <w:sz w:val="24"/>
+          <w:szCs w:val="24"/>
           <w:u w:val="single"/>
         </w:rPr>
-      </w:pPr>
-      <w:r>
-        <w:rPr>
-          <w:sz w:val="28"/>
-          <w:szCs w:val="28"/>
+        <w:t>byta medlemsinformation</w:t>
+      </w:r>
+      <w:r>
+        <w:rPr>
+          <w:sz w:val="24"/>
+          <w:szCs w:val="24"/>
+        </w:rPr>
+        <w:t xml:space="preserve"> </w:t>
+      </w:r>
+      <w:r>
+        <w:rPr>
+          <w:sz w:val="24"/>
+          <w:szCs w:val="24"/>
+        </w:rPr>
+        <w:t xml:space="preserve">då det är lätt att glömma bort att meddela sekreteraren vid byte till </w:t>
+      </w:r>
+      <w:r>
+        <w:rPr>
+          <w:sz w:val="24"/>
+          <w:szCs w:val="24"/>
+        </w:rPr>
+        <w:t xml:space="preserve">ex </w:t>
+      </w:r>
+      <w:r>
+        <w:rPr>
+          <w:sz w:val="24"/>
+          <w:szCs w:val="24"/>
+        </w:rPr>
+        <w:t xml:space="preserve">ny </w:t>
+      </w:r>
+      <w:r>
+        <w:rPr>
+          <w:sz w:val="24"/>
+          <w:szCs w:val="24"/>
+        </w:rPr>
+        <w:t xml:space="preserve">båttyp eller bostad. Vi behöver ett </w:t>
+      </w:r>
+      <w:r>
+        <w:rPr>
+          <w:sz w:val="24"/>
+          <w:szCs w:val="24"/>
+        </w:rPr>
+        <w:t xml:space="preserve">system </w:t>
+      </w:r>
+      <w:r>
+        <w:rPr>
+          <w:sz w:val="24"/>
+          <w:szCs w:val="24"/>
+        </w:rPr>
+        <w:t xml:space="preserve">som automatiskt matchar båtar mot passande båtplatser </w:t>
+      </w:r>
+      <w:r>
+        <w:rPr>
+          <w:sz w:val="24"/>
+          <w:szCs w:val="24"/>
+        </w:rPr>
+        <w:t>så de passar rätt typ av båtar.</w:t>
+      </w:r>
+      <w:r>
+        <w:rPr>
+          <w:sz w:val="24"/>
+          <w:szCs w:val="24"/>
+        </w:rPr>
+        <w:t xml:space="preserve"> Det finns ett nationellt register för att hitta korrekta båtegenskaper som heter </w:t>
+      </w:r>
+      <w:proofErr w:type="gramStart"/>
+      <w:r>
+        <w:rPr>
+          <w:sz w:val="24"/>
+          <w:szCs w:val="24"/>
+        </w:rPr>
+        <w:t>”</w:t>
+      </w:r>
+      <w:r>
+        <w:t xml:space="preserve"> </w:t>
+      </w:r>
+      <w:proofErr w:type="spellStart"/>
+      <w:r>
+        <w:t>nationella-båtregistret</w:t>
+      </w:r>
+      <w:proofErr w:type="spellEnd"/>
+      <w:r>
+        <w:t>”</w:t>
+      </w:r>
+      <w:proofErr w:type="gramEnd"/>
+      <w:r>
+        <w:t xml:space="preserve">  och vi önskar att automatisera detta så vi helt kan lyfta bort detta från sekreterarens jobb.</w:t>
+      </w:r>
+    </w:p>
+    <w:p>
+      <w:pPr>
+        <w:pStyle w:val="ListParagraph"/>
+        <w:rPr>
+          <w:sz w:val="24"/>
+          <w:szCs w:val="24"/>
+        </w:rPr>
+      </w:pPr>
+    </w:p>
+    <w:p>
+      <w:pPr>
+        <w:pStyle w:val="ListParagraph"/>
+        <w:numPr>
+          <w:ilvl w:val="0"/>
+          <w:numId w:val="3"/>
+        </w:numPr>
+        <w:rPr>
+          <w:sz w:val="24"/>
+          <w:szCs w:val="24"/>
+        </w:rPr>
+      </w:pPr>
+      <w:r>
+        <w:rPr>
+          <w:sz w:val="24"/>
+          <w:szCs w:val="24"/>
           <w:u w:val="single"/>
         </w:rPr>
-        <w:t>Medlemsregist</w:t>
-      </w:r>
-      <w:r>
-        <w:rPr>
-          <w:sz w:val="28"/>
-          <w:szCs w:val="28"/>
+        <w:t xml:space="preserve">Administrera medlemsavgifter </w:t>
+      </w:r>
+      <w:r>
+        <w:rPr>
+          <w:sz w:val="24"/>
+          <w:szCs w:val="24"/>
+        </w:rPr>
+        <w:t xml:space="preserve">hänger delvis ihop med ovan nämnda problem, klubben har en fast och rörlig avgift där den rörliga baseras på antalet båtar. I nuläget finns ingen kontroll över hur många båtar varje medlem har som ger ”kaos” vid bryggan samt stort inkomstbortfall. Vi behöver lösa detta genom </w:t>
+      </w:r>
+      <w:proofErr w:type="gramStart"/>
+      <w:r>
+        <w:rPr>
+          <w:sz w:val="24"/>
+          <w:szCs w:val="24"/>
+        </w:rPr>
+        <w:t>skapa</w:t>
+      </w:r>
+      <w:proofErr w:type="gramEnd"/>
+      <w:r>
+        <w:rPr>
+          <w:sz w:val="24"/>
+          <w:szCs w:val="24"/>
+        </w:rPr>
+        <w:t xml:space="preserve"> en unik båtplats för varje unik båt och ”binda” dom till den båtplatsen.</w:t>
+      </w:r>
+    </w:p>
+    <w:p>
+      <w:pPr>
+        <w:pStyle w:val="ListParagraph"/>
+        <w:rPr>
+          <w:sz w:val="24"/>
+          <w:szCs w:val="24"/>
+        </w:rPr>
+      </w:pPr>
+    </w:p>
+    <w:p>
+      <w:pPr>
+        <w:pStyle w:val="ListParagraph"/>
+        <w:numPr>
+          <w:ilvl w:val="0"/>
+          <w:numId w:val="3"/>
+        </w:numPr>
+        <w:rPr>
+          <w:sz w:val="24"/>
+          <w:szCs w:val="24"/>
+        </w:rPr>
+      </w:pPr>
+      <w:r>
+        <w:rPr>
+          <w:sz w:val="24"/>
+          <w:szCs w:val="24"/>
           <w:u w:val="single"/>
         </w:rPr>
-        <w:t>r</w:t>
-      </w:r>
-      <w:r>
-        <w:rPr>
-          <w:sz w:val="28"/>
-          <w:szCs w:val="28"/>
-          <w:u w:val="single"/>
-        </w:rPr>
-        <w:t>et</w:t>
-      </w:r>
-      <w:r>
-        <w:rPr>
-          <w:sz w:val="28"/>
-          <w:szCs w:val="28"/>
-          <w:u w:val="single"/>
-        </w:rPr>
-        <w:t>:</w:t>
+        <w:t>Inaktiva medlemmar</w:t>
+      </w:r>
+      <w:r>
+        <w:rPr>
+          <w:sz w:val="24"/>
+          <w:szCs w:val="24"/>
+        </w:rPr>
+        <w:t xml:space="preserve"> glömmer eller väljer medvetet att </w:t>
+      </w:r>
+      <w:proofErr w:type="gramStart"/>
+      <w:r>
+        <w:rPr>
+          <w:sz w:val="24"/>
+          <w:szCs w:val="24"/>
+        </w:rPr>
+        <w:t>ej</w:t>
+      </w:r>
+      <w:proofErr w:type="gramEnd"/>
+      <w:r>
+        <w:rPr>
+          <w:sz w:val="24"/>
+          <w:szCs w:val="24"/>
+        </w:rPr>
+        <w:t xml:space="preserve"> betala avgifter. Men båtplatsen är kvar, vilket ger ett stort inkomstbortfall då en del medlemmar </w:t>
+      </w:r>
+      <w:proofErr w:type="gramStart"/>
+      <w:r>
+        <w:rPr>
+          <w:sz w:val="24"/>
+          <w:szCs w:val="24"/>
+        </w:rPr>
+        <w:t>ej</w:t>
+      </w:r>
+      <w:proofErr w:type="gramEnd"/>
+      <w:r>
+        <w:rPr>
+          <w:sz w:val="24"/>
+          <w:szCs w:val="24"/>
+        </w:rPr>
+        <w:t xml:space="preserve"> betalar för båtplatser de använder. </w:t>
+      </w:r>
+      <w:r>
+        <w:rPr>
+          <w:sz w:val="24"/>
+          <w:szCs w:val="24"/>
+        </w:rPr>
+        <w:t xml:space="preserve">Vi behöver automatiskt kunna placera medlemmar som ”inaktiva” eller avregistrera </w:t>
+      </w:r>
+      <w:proofErr w:type="gramStart"/>
+      <w:r>
+        <w:rPr>
+          <w:sz w:val="24"/>
+          <w:szCs w:val="24"/>
+        </w:rPr>
+        <w:t>dom</w:t>
+      </w:r>
+      <w:proofErr w:type="gramEnd"/>
+      <w:r>
+        <w:rPr>
+          <w:sz w:val="24"/>
+          <w:szCs w:val="24"/>
+        </w:rPr>
+        <w:t xml:space="preserve"> så de ej betraktas som aktiva medlemmar.</w:t>
       </w:r>
     </w:p>
     <w:p>
@@ -223,237 +459,33 @@
     </w:p>
     <w:p>
       <w:pPr>
-        <w:pStyle w:val="ListParagraph"/>
-        <w:rPr>
-          <w:sz w:val="24"/>
-          <w:szCs w:val="24"/>
-        </w:rPr>
-      </w:pPr>
-      <w:r>
-        <w:rPr>
-          <w:sz w:val="24"/>
-          <w:szCs w:val="24"/>
-        </w:rPr>
-        <w:t xml:space="preserve">Dels har vi problem med att </w:t>
-      </w:r>
-      <w:r>
-        <w:rPr>
-          <w:sz w:val="24"/>
-          <w:szCs w:val="24"/>
-          <w:u w:val="single"/>
-        </w:rPr>
-        <w:t>byta medlemsinformation</w:t>
-      </w:r>
-      <w:r>
-        <w:rPr>
-          <w:sz w:val="24"/>
-          <w:szCs w:val="24"/>
-        </w:rPr>
-        <w:t xml:space="preserve"> </w:t>
-      </w:r>
-      <w:r>
-        <w:rPr>
-          <w:sz w:val="24"/>
-          <w:szCs w:val="24"/>
-        </w:rPr>
-        <w:t xml:space="preserve">då det är lätt att glömma bort att meddela sekreteraren vid byte till </w:t>
-      </w:r>
-      <w:r>
-        <w:rPr>
-          <w:sz w:val="24"/>
-          <w:szCs w:val="24"/>
-        </w:rPr>
-        <w:t xml:space="preserve">ex </w:t>
-      </w:r>
-      <w:r>
-        <w:rPr>
-          <w:sz w:val="24"/>
-          <w:szCs w:val="24"/>
-        </w:rPr>
-        <w:t xml:space="preserve">ny </w:t>
-      </w:r>
-      <w:r>
-        <w:rPr>
-          <w:sz w:val="24"/>
-          <w:szCs w:val="24"/>
-        </w:rPr>
-        <w:t xml:space="preserve">båttyp eller bostad. Vi behöver ett </w:t>
-      </w:r>
-      <w:r>
-        <w:rPr>
-          <w:sz w:val="24"/>
-          <w:szCs w:val="24"/>
-        </w:rPr>
-        <w:t>system gör det enkelt att byta medlemsinformation samtidigt som vi ”</w:t>
-      </w:r>
-      <w:r>
-        <w:rPr>
-          <w:sz w:val="24"/>
-          <w:szCs w:val="24"/>
-        </w:rPr>
-        <w:t>binda</w:t>
-      </w:r>
-      <w:r>
-        <w:rPr>
-          <w:sz w:val="24"/>
-          <w:szCs w:val="24"/>
-        </w:rPr>
-        <w:t>” våra båtplatser så de passar rätt typ av båtar.</w:t>
-      </w:r>
-    </w:p>
-    <w:p>
-      <w:pPr>
-        <w:pStyle w:val="ListParagraph"/>
-        <w:rPr>
-          <w:sz w:val="24"/>
-          <w:szCs w:val="24"/>
-        </w:rPr>
-      </w:pPr>
-    </w:p>
-    <w:p>
-      <w:pPr>
-        <w:pStyle w:val="ListParagraph"/>
-        <w:rPr>
-          <w:sz w:val="24"/>
-          <w:szCs w:val="24"/>
-        </w:rPr>
-      </w:pPr>
-      <w:r>
-        <w:rPr>
-          <w:sz w:val="24"/>
-          <w:szCs w:val="24"/>
-          <w:u w:val="single"/>
-        </w:rPr>
-        <w:t>Administrera medlemsavgifter</w:t>
-      </w:r>
-      <w:r>
-        <w:rPr>
-          <w:sz w:val="24"/>
-          <w:szCs w:val="24"/>
-          <w:u w:val="single"/>
-        </w:rPr>
-        <w:t xml:space="preserve"> </w:t>
-      </w:r>
-      <w:r>
-        <w:rPr>
-          <w:sz w:val="24"/>
-          <w:szCs w:val="24"/>
-        </w:rPr>
-        <w:t xml:space="preserve">hänger delvis ihop med ovan nämnda problem, klubben har en fast och rörlig avgift där den rörliga baseras på antalet båtar. I nuläget finns ingen kontroll över hur många båtar varje medlem har som ger ”kaos” vid bryggan samt stort inkomstbortfall. Vi behöver lösa detta genom </w:t>
-      </w:r>
-      <w:proofErr w:type="gramStart"/>
-      <w:r>
-        <w:rPr>
-          <w:sz w:val="24"/>
-          <w:szCs w:val="24"/>
-        </w:rPr>
-        <w:t>skapa</w:t>
-      </w:r>
-      <w:proofErr w:type="gramEnd"/>
-      <w:r>
-        <w:rPr>
-          <w:sz w:val="24"/>
-          <w:szCs w:val="24"/>
-        </w:rPr>
-        <w:t xml:space="preserve"> en unik båtplats för varje unik båt och ”binda” dom till den båtplatsen.</w:t>
-      </w:r>
-    </w:p>
-    <w:p>
-      <w:pPr>
-        <w:pStyle w:val="ListParagraph"/>
-        <w:rPr>
-          <w:sz w:val="24"/>
-          <w:szCs w:val="24"/>
-        </w:rPr>
-      </w:pPr>
-    </w:p>
-    <w:p>
-      <w:pPr>
-        <w:pStyle w:val="ListParagraph"/>
-        <w:rPr>
-          <w:sz w:val="24"/>
-          <w:szCs w:val="24"/>
-        </w:rPr>
-      </w:pPr>
-      <w:r>
-        <w:rPr>
-          <w:sz w:val="24"/>
-          <w:szCs w:val="24"/>
-          <w:u w:val="single"/>
-        </w:rPr>
-        <w:t>Inaktiva medlemmar</w:t>
-      </w:r>
-      <w:r>
-        <w:rPr>
-          <w:sz w:val="24"/>
-          <w:szCs w:val="24"/>
-        </w:rPr>
-        <w:t xml:space="preserve"> glömmer eller väljer medvetet att </w:t>
-      </w:r>
-      <w:proofErr w:type="gramStart"/>
-      <w:r>
-        <w:rPr>
-          <w:sz w:val="24"/>
-          <w:szCs w:val="24"/>
-        </w:rPr>
-        <w:t>ej</w:t>
-      </w:r>
-      <w:proofErr w:type="gramEnd"/>
-      <w:r>
-        <w:rPr>
-          <w:sz w:val="24"/>
-          <w:szCs w:val="24"/>
-        </w:rPr>
-        <w:t xml:space="preserve"> betala avgifter. Men båtplatsen är kvar, vilket ger ett stort inkomstbortfall då en del medlemmar </w:t>
-      </w:r>
-      <w:proofErr w:type="gramStart"/>
-      <w:r>
-        <w:rPr>
-          <w:sz w:val="24"/>
-          <w:szCs w:val="24"/>
-        </w:rPr>
-        <w:t>ej</w:t>
-      </w:r>
-      <w:proofErr w:type="gramEnd"/>
-      <w:r>
-        <w:rPr>
-          <w:sz w:val="24"/>
-          <w:szCs w:val="24"/>
-        </w:rPr>
-        <w:t xml:space="preserve"> betalar för båtplatser de använder. </w:t>
-      </w:r>
-      <w:r>
-        <w:rPr>
-          <w:sz w:val="24"/>
-          <w:szCs w:val="24"/>
-        </w:rPr>
-        <w:t xml:space="preserve">Vi behöver automatiskt kunna placera medlemmar som ”inaktiva” eller avregistrera </w:t>
-      </w:r>
-      <w:proofErr w:type="gramStart"/>
-      <w:r>
-        <w:rPr>
-          <w:sz w:val="24"/>
-          <w:szCs w:val="24"/>
-        </w:rPr>
-        <w:t>dom</w:t>
-      </w:r>
-      <w:proofErr w:type="gramEnd"/>
-      <w:r>
-        <w:rPr>
-          <w:sz w:val="24"/>
-          <w:szCs w:val="24"/>
-        </w:rPr>
-        <w:t xml:space="preserve"> så de ej betraktas som aktiva medlemmar.</w:t>
-      </w:r>
-    </w:p>
-    <w:p>
-      <w:pPr>
-        <w:pStyle w:val="ListParagraph"/>
-        <w:rPr>
-          <w:sz w:val="24"/>
-          <w:szCs w:val="24"/>
-        </w:rPr>
-      </w:pPr>
+        <w:rPr>
+          <w:sz w:val="36"/>
+          <w:szCs w:val="36"/>
+        </w:rPr>
+      </w:pPr>
+      <w:r>
+        <w:rPr>
+          <w:sz w:val="36"/>
+          <w:szCs w:val="36"/>
+        </w:rPr>
+        <w:t>Användargrupper</w:t>
+      </w:r>
+    </w:p>
+    <w:p>
+      <w:pPr>
+        <w:rPr>
+          <w:sz w:val="24"/>
+          <w:szCs w:val="24"/>
+        </w:rPr>
+      </w:pPr>
+      <w:r>
+        <w:rPr>
+          <w:sz w:val="24"/>
+          <w:szCs w:val="24"/>
+        </w:rPr>
+        <w:t>Ny Medlem</w:t>
+      </w:r>
     </w:p>
     <w:p>
       <w:pPr>
@@ -520,6 +552,205 @@
 <file path=word/numbering.xml><?xml version="1.0" encoding="utf-8"?>
 <w:numbering xmlns:ve="http://schemas.openxmlformats.org/markup-compatibility/2006" xmlns:o="urn:schemas-microsoft-com:office:office" xmlns:r="http://schemas.openxmlformats.org/officeDocument/2006/relationships" xmlns:m="http://schemas.openxmlformats.org/officeDocument/2006/math" xmlns:v="urn:schemas-microsoft-com:vml" xmlns:wp="http://schemas.openxmlformats.org/drawingml/2006/wordprocessingDrawing" xmlns:w10="urn:schemas-microsoft-com:office:word" xmlns:w="http://schemas.openxmlformats.org/wordprocessingml/2006/main" xmlns:wne="http://schemas.microsoft.com/office/word/2006/wordml">
   <w:abstractNum w:abstractNumId="0">
+    <w:nsid w:val="28381E9A"/>
+    <w:multiLevelType w:val="hybridMultilevel"/>
+    <w:tmpl w:val="36C8E504"/>
+    <w:lvl w:ilvl="0" w:tplc="041D0001">
+      <w:start w:val="1"/>
+      <w:numFmt w:val="bullet"/>
+      <w:lvlText w:val=""/>
+      <w:lvlJc w:val="left"/>
+      <w:pPr>
+        <w:ind w:left="1440" w:hanging="360"/>
+      </w:pPr>
+      <w:rPr>
+        <w:rFonts w:ascii="Symbol" w:hAnsi="Symbol" w:hint="default"/>
+      </w:rPr>
+    </w:lvl>
+    <w:lvl w:ilvl="1" w:tplc="041D0003" w:tentative="1">
+      <w:start w:val="1"/>
+      <w:numFmt w:val="bullet"/>
+      <w:lvlText w:val="o"/>
+      <w:lvlJc w:val="left"/>
+      <w:pPr>
+        <w:ind w:left="2160" w:hanging="360"/>
+      </w:pPr>
+      <w:rPr>
+        <w:rFonts w:ascii="Courier New" w:hAnsi="Courier New" w:cs="Courier New" w:hint="default"/>
+      </w:rPr>
+    </w:lvl>
+    <w:lvl w:ilvl="2" w:tplc="041D0005" w:tentative="1">
+      <w:start w:val="1"/>
+      <w:numFmt w:val="bullet"/>
+      <w:lvlText w:val=""/>
+      <w:lvlJc w:val="left"/>
+      <w:pPr>
+        <w:ind w:left="2880" w:hanging="360"/>
+      </w:pPr>
+      <w:rPr>
+        <w:rFonts w:ascii="Wingdings" w:hAnsi="Wingdings" w:hint="default"/>
+      </w:rPr>
+    </w:lvl>
+    <w:lvl w:ilvl="3" w:tplc="041D0001" w:tentative="1">
+      <w:start w:val="1"/>
+      <w:numFmt w:val="bullet"/>
+      <w:lvlText w:val=""/>
+      <w:lvlJc w:val="left"/>
+      <w:pPr>
+        <w:ind w:left="3600" w:hanging="360"/>
+      </w:pPr>
+      <w:rPr>
+        <w:rFonts w:ascii="Symbol" w:hAnsi="Symbol" w:hint="default"/>
+      </w:rPr>
+    </w:lvl>
+    <w:lvl w:ilvl="4" w:tplc="041D0003" w:tentative="1">
+      <w:start w:val="1"/>
+      <w:numFmt w:val="bullet"/>
+      <w:lvlText w:val="o"/>
+      <w:lvlJc w:val="left"/>
+      <w:pPr>
+        <w:ind w:left="4320" w:hanging="360"/>
+      </w:pPr>
+      <w:rPr>
+        <w:rFonts w:ascii="Courier New" w:hAnsi="Courier New" w:cs="Courier New" w:hint="default"/>
+      </w:rPr>
+    </w:lvl>
+    <w:lvl w:ilvl="5" w:tplc="041D0005" w:tentative="1">
+      <w:start w:val="1"/>
+      <w:numFmt w:val="bullet"/>
+      <w:lvlText w:val=""/>
+      <w:lvlJc w:val="left"/>
+      <w:pPr>
+        <w:ind w:left="5040" w:hanging="360"/>
+      </w:pPr>
+      <w:rPr>
+        <w:rFonts w:ascii="Wingdings" w:hAnsi="Wingdings" w:hint="default"/>
+      </w:rPr>
+    </w:lvl>
+    <w:lvl w:ilvl="6" w:tplc="041D0001" w:tentative="1">
+      <w:start w:val="1"/>
+      <w:numFmt w:val="bullet"/>
+      <w:lvlText w:val=""/>
+      <w:lvlJc w:val="left"/>
+      <w:pPr>
+        <w:ind w:left="5760" w:hanging="360"/>
+      </w:pPr>
+      <w:rPr>
+        <w:rFonts w:ascii="Symbol" w:hAnsi="Symbol" w:hint="default"/>
+      </w:rPr>
+    </w:lvl>
+    <w:lvl w:ilvl="7" w:tplc="041D0003" w:tentative="1">
+      <w:start w:val="1"/>
+      <w:numFmt w:val="bullet"/>
+      <w:lvlText w:val="o"/>
+      <w:lvlJc w:val="left"/>
+      <w:pPr>
+        <w:ind w:left="6480" w:hanging="360"/>
+      </w:pPr>
+      <w:rPr>
+        <w:rFonts w:ascii="Courier New" w:hAnsi="Courier New" w:cs="Courier New" w:hint="default"/>
+      </w:rPr>
+    </w:lvl>
+    <w:lvl w:ilvl="8" w:tplc="041D0005" w:tentative="1">
+      <w:start w:val="1"/>
+      <w:numFmt w:val="bullet"/>
+      <w:lvlText w:val=""/>
+      <w:lvlJc w:val="left"/>
+      <w:pPr>
+        <w:ind w:left="7200" w:hanging="360"/>
+      </w:pPr>
+      <w:rPr>
+        <w:rFonts w:ascii="Wingdings" w:hAnsi="Wingdings" w:hint="default"/>
+      </w:rPr>
+    </w:lvl>
+  </w:abstractNum>
+  <w:abstractNum w:abstractNumId="1">
+    <w:nsid w:val="285448CA"/>
+    <w:multiLevelType w:val="hybridMultilevel"/>
+    <w:tmpl w:val="FEC09A22"/>
+    <w:lvl w:ilvl="0" w:tplc="041D000F">
+      <w:start w:val="1"/>
+      <w:numFmt w:val="decimal"/>
+      <w:lvlText w:val="%1."/>
+      <w:lvlJc w:val="left"/>
+      <w:pPr>
+        <w:ind w:left="720" w:hanging="360"/>
+      </w:pPr>
+    </w:lvl>
+    <w:lvl w:ilvl="1" w:tplc="041D0019" w:tentative="1">
+      <w:start w:val="1"/>
+      <w:numFmt w:val="lowerLetter"/>
+      <w:lvlText w:val="%2."/>
+      <w:lvlJc w:val="left"/>
+      <w:pPr>
+        <w:ind w:left="1440" w:hanging="360"/>
+      </w:pPr>
+    </w:lvl>
+    <w:lvl w:ilvl="2" w:tplc="041D001B" w:tentative="1">
+      <w:start w:val="1"/>
+      <w:numFmt w:val="lowerRoman"/>
+      <w:lvlText w:val="%3."/>
+      <w:lvlJc w:val="right"/>
+      <w:pPr>
+        <w:ind w:left="2160" w:hanging="180"/>
+      </w:pPr>
+    </w:lvl>
+    <w:lvl w:ilvl="3" w:tplc="041D000F" w:tentative="1">
+      <w:start w:val="1"/>
+      <w:numFmt w:val="decimal"/>
+      <w:lvlText w:val="%4."/>
+      <w:lvlJc w:val="left"/>
+      <w:pPr>
+        <w:ind w:left="2880" w:hanging="360"/>
+      </w:pPr>
+    </w:lvl>
+    <w:lvl w:ilvl="4" w:tplc="041D0019" w:tentative="1">
+      <w:start w:val="1"/>
+      <w:numFmt w:val="lowerLetter"/>
+      <w:lvlText w:val="%5."/>
+      <w:lvlJc w:val="left"/>
+      <w:pPr>
+        <w:ind w:left="3600" w:hanging="360"/>
+      </w:pPr>
+    </w:lvl>
+    <w:lvl w:ilvl="5" w:tplc="041D001B" w:tentative="1">
+      <w:start w:val="1"/>
+      <w:numFmt w:val="lowerRoman"/>
+      <w:lvlText w:val="%6."/>
+      <w:lvlJc w:val="right"/>
+      <w:pPr>
+        <w:ind w:left="4320" w:hanging="180"/>
+      </w:pPr>
+    </w:lvl>
+    <w:lvl w:ilvl="6" w:tplc="041D000F" w:tentative="1">
+      <w:start w:val="1"/>
+      <w:numFmt w:val="decimal"/>
+      <w:lvlText w:val="%7."/>
+      <w:lvlJc w:val="left"/>
+      <w:pPr>
+        <w:ind w:left="5040" w:hanging="360"/>
+      </w:pPr>
+    </w:lvl>
+    <w:lvl w:ilvl="7" w:tplc="041D0019" w:tentative="1">
+      <w:start w:val="1"/>
+      <w:numFmt w:val="lowerLetter"/>
+      <w:lvlText w:val="%8."/>
+      <w:lvlJc w:val="left"/>
+      <w:pPr>
+        <w:ind w:left="5760" w:hanging="360"/>
+      </w:pPr>
+    </w:lvl>
+    <w:lvl w:ilvl="8" w:tplc="041D001B" w:tentative="1">
+      <w:start w:val="1"/>
+      <w:numFmt w:val="lowerRoman"/>
+      <w:lvlText w:val="%9."/>
+      <w:lvlJc w:val="right"/>
+      <w:pPr>
+        <w:ind w:left="6480" w:hanging="180"/>
+      </w:pPr>
+    </w:lvl>
+  </w:abstractNum>
+  <w:abstractNum w:abstractNumId="2">
     <w:nsid w:val="2EDA2139"/>
     <w:multiLevelType w:val="hybridMultilevel"/>
     <w:tmpl w:val="5CC420E4"/>
@@ -633,7 +864,13 @@
     </w:lvl>
   </w:abstractNum>
   <w:num w:numId="1">
+    <w:abstractNumId w:val="2"/>
+  </w:num>
+  <w:num w:numId="2">
     <w:abstractNumId w:val="0"/>
+  </w:num>
+  <w:num w:numId="3">
+    <w:abstractNumId w:val="1"/>
   </w:num>
 </w:numbering>
 </file>

</xml_diff>